<commit_message>
update email and skill
</commit_message>
<xml_diff>
--- a/潘滔-18780459330-Java开发（第二次修订）.docx
+++ b/潘滔-18780459330-Java开发（第二次修订）.docx
@@ -2,23 +2,6 @@
 <file path=word/document.xml><?xml version="1.0" encoding="utf-8"?>
 <w:document xmlns:wpc="http://schemas.microsoft.com/office/word/2010/wordprocessingCanvas" xmlns:mo="http://schemas.microsoft.com/office/mac/office/2008/main" xmlns:mc="http://schemas.openxmlformats.org/markup-compatibility/2006" xmlns:mv="urn:schemas-microsoft-com:mac:vml" xmlns:o="urn:schemas-microsoft-com:office:office" xmlns:r="http://schemas.openxmlformats.org/officeDocument/2006/relationships" xmlns:m="http://schemas.openxmlformats.org/officeDocument/2006/math" xmlns:v="urn:schemas-microsoft-com:vml" xmlns:wp14="http://schemas.microsoft.com/office/word/2010/wordprocessingDrawing" xmlns:wp="http://schemas.openxmlformats.org/drawingml/2006/wordprocessingDrawing" xmlns:w10="urn:schemas-microsoft-com:office:word" xmlns:w="http://schemas.openxmlformats.org/wordprocessingml/2006/main" xmlns:w14="http://schemas.microsoft.com/office/word/2010/wordml" xmlns:w15="http://schemas.microsoft.com/office/word/2012/wordml" xmlns:wpg="http://schemas.microsoft.com/office/word/2010/wordprocessingGroup" xmlns:wpi="http://schemas.microsoft.com/office/word/2010/wordprocessingInk" xmlns:wne="http://schemas.microsoft.com/office/word/2006/wordml" xmlns:wps="http://schemas.microsoft.com/office/word/2010/wordprocessingShape" mc:Ignorable="w14 w15 wp14">
   <w:body>
-    <w:p>
-      <w:pPr>
-        <w:pStyle w:val="1"/>
-        <w:jc w:val="center"/>
-        <w:rPr>
-          <w:rFonts w:ascii="Times New Roman" w:hAnsi="Times New Roman" w:cs="Times New Roman"/>
-          <w:sz w:val="24"/>
-          <w:szCs w:val="24"/>
-        </w:rPr>
-      </w:pPr>
-      <w:r>
-        <w:rPr>
-          <w:shd w:val="clear" w:color="auto" w:fill="FFFFFF"/>
-        </w:rPr>
-        <w:t>Code is poetry</w:t>
-      </w:r>
-    </w:p>
     <w:p>
       <w:pPr>
         <w:widowControl/>
@@ -127,7 +110,7 @@
             <w:sz w:val="24"/>
             <w:szCs w:val="24"/>
           </w:rPr>
-          <w:t>pantao94@foxmail.com</w:t>
+          <w:t>tao@zhazhapan.com</w:t>
         </w:r>
       </w:hyperlink>
     </w:p>
@@ -492,7 +475,27 @@
             <w:sz w:val="24"/>
             <w:szCs w:val="24"/>
           </w:rPr>
-          <w:t>https://github.zhazhapan.com/</w:t>
+          <w:t>https://blog.csdn.net/qq_26</w:t>
+        </w:r>
+        <w:r>
+          <w:rPr>
+            <w:rStyle w:val="a4"/>
+            <w:rFonts w:ascii="Segoe UI" w:eastAsia="宋体" w:hAnsi="Segoe UI" w:cs="Segoe UI"/>
+            <w:kern w:val="0"/>
+            <w:sz w:val="24"/>
+            <w:szCs w:val="24"/>
+          </w:rPr>
+          <w:t>9</w:t>
+        </w:r>
+        <w:r>
+          <w:rPr>
+            <w:rStyle w:val="a4"/>
+            <w:rFonts w:ascii="Segoe UI" w:eastAsia="宋体" w:hAnsi="Segoe UI" w:cs="Segoe UI"/>
+            <w:kern w:val="0"/>
+            <w:sz w:val="24"/>
+            <w:szCs w:val="24"/>
+          </w:rPr>
+          <w:t>54773</w:t>
         </w:r>
       </w:hyperlink>
     </w:p>
@@ -1383,6 +1386,7 @@
           <w:sz w:val="28"/>
           <w:szCs w:val="48"/>
         </w:rPr>
+        <w:lastRenderedPageBreak/>
         <w:t>技能</w:t>
       </w:r>
       <w:r>
@@ -1583,20 +1587,88 @@
           <w:sz w:val="24"/>
           <w:szCs w:val="24"/>
         </w:rPr>
-        <w:t>熟悉微信小程序开发</w:t>
-      </w:r>
-      <w:r>
-        <w:rPr>
-          <w:rFonts w:ascii="宋体" w:eastAsia="宋体" w:hAnsi="宋体" w:cs="MS Mincho" w:hint="eastAsia"/>
-          <w:color w:val="333333"/>
-          <w:kern w:val="0"/>
-          <w:sz w:val="24"/>
-          <w:szCs w:val="24"/>
-        </w:rPr>
-        <w:t>，各种服务的搭建</w:t>
-      </w:r>
-      <w:bookmarkStart w:id="0" w:name="_GoBack"/>
-      <w:bookmarkEnd w:id="0"/>
+        <w:t>熟悉</w:t>
+      </w:r>
+      <w:r>
+        <w:rPr>
+          <w:rFonts w:ascii="宋体" w:eastAsia="宋体" w:hAnsi="宋体" w:cs="MS Mincho" w:hint="eastAsia"/>
+          <w:color w:val="333333"/>
+          <w:kern w:val="0"/>
+          <w:sz w:val="24"/>
+          <w:szCs w:val="24"/>
+        </w:rPr>
+        <w:t>HTML</w:t>
+      </w:r>
+      <w:r>
+        <w:rPr>
+          <w:rFonts w:ascii="宋体" w:eastAsia="宋体" w:hAnsi="宋体" w:cs="MS Mincho"/>
+          <w:color w:val="333333"/>
+          <w:kern w:val="0"/>
+          <w:sz w:val="24"/>
+          <w:szCs w:val="24"/>
+        </w:rPr>
+        <w:t>，</w:t>
+      </w:r>
+      <w:r>
+        <w:rPr>
+          <w:rFonts w:ascii="宋体" w:eastAsia="宋体" w:hAnsi="宋体" w:cs="MS Mincho" w:hint="eastAsia"/>
+          <w:color w:val="333333"/>
+          <w:kern w:val="0"/>
+          <w:sz w:val="24"/>
+          <w:szCs w:val="24"/>
+        </w:rPr>
+        <w:t>CSS，以及jQuery</w:t>
+      </w:r>
+      <w:r>
+        <w:rPr>
+          <w:rFonts w:ascii="宋体" w:eastAsia="宋体" w:hAnsi="宋体" w:cs="MS Mincho"/>
+          <w:color w:val="333333"/>
+          <w:kern w:val="0"/>
+          <w:sz w:val="24"/>
+          <w:szCs w:val="24"/>
+        </w:rPr>
+        <w:t>、</w:t>
+      </w:r>
+      <w:r>
+        <w:rPr>
+          <w:rFonts w:ascii="宋体" w:eastAsia="宋体" w:hAnsi="宋体" w:cs="MS Mincho" w:hint="eastAsia"/>
+          <w:color w:val="333333"/>
+          <w:kern w:val="0"/>
+          <w:sz w:val="24"/>
+          <w:szCs w:val="24"/>
+        </w:rPr>
+        <w:t>Bootstrap</w:t>
+      </w:r>
+      <w:r>
+        <w:rPr>
+          <w:rFonts w:ascii="宋体" w:eastAsia="宋体" w:hAnsi="宋体" w:cs="MS Mincho"/>
+          <w:color w:val="333333"/>
+          <w:kern w:val="0"/>
+          <w:sz w:val="24"/>
+          <w:szCs w:val="24"/>
+        </w:rPr>
+        <w:t>、</w:t>
+      </w:r>
+      <w:r>
+        <w:rPr>
+          <w:rFonts w:ascii="宋体" w:eastAsia="宋体" w:hAnsi="宋体" w:cs="MS Mincho" w:hint="eastAsia"/>
+          <w:color w:val="333333"/>
+          <w:kern w:val="0"/>
+          <w:sz w:val="24"/>
+          <w:szCs w:val="24"/>
+        </w:rPr>
+        <w:t>Vue</w:t>
+      </w:r>
+      <w:r>
+        <w:rPr>
+          <w:rFonts w:ascii="宋体" w:eastAsia="宋体" w:hAnsi="宋体" w:cs="MS Mincho"/>
+          <w:color w:val="333333"/>
+          <w:kern w:val="0"/>
+          <w:sz w:val="24"/>
+          <w:szCs w:val="24"/>
+        </w:rPr>
+        <w:t>等前端框架</w:t>
+      </w:r>
     </w:p>
     <w:p>
       <w:pPr>
@@ -1763,77 +1835,47 @@
           <w:sz w:val="24"/>
           <w:szCs w:val="24"/>
         </w:rPr>
-        <w:t>HTML</w:t>
-      </w:r>
-      <w:r>
-        <w:rPr>
-          <w:rFonts w:ascii="宋体" w:eastAsia="宋体" w:hAnsi="宋体" w:cs="MS Mincho"/>
-          <w:color w:val="333333"/>
-          <w:kern w:val="0"/>
-          <w:sz w:val="24"/>
-          <w:szCs w:val="24"/>
-        </w:rPr>
-        <w:t>，</w:t>
-      </w:r>
-      <w:r>
-        <w:rPr>
-          <w:rFonts w:ascii="宋体" w:eastAsia="宋体" w:hAnsi="宋体" w:cs="MS Mincho" w:hint="eastAsia"/>
-          <w:color w:val="333333"/>
-          <w:kern w:val="0"/>
-          <w:sz w:val="24"/>
-          <w:szCs w:val="24"/>
-        </w:rPr>
-        <w:t>CSS，以及jQuery</w:t>
-      </w:r>
-      <w:r>
-        <w:rPr>
-          <w:rFonts w:ascii="宋体" w:eastAsia="宋体" w:hAnsi="宋体" w:cs="MS Mincho"/>
-          <w:color w:val="333333"/>
-          <w:kern w:val="0"/>
-          <w:sz w:val="24"/>
-          <w:szCs w:val="24"/>
-        </w:rPr>
-        <w:t>、</w:t>
-      </w:r>
-      <w:r>
-        <w:rPr>
-          <w:rFonts w:ascii="宋体" w:eastAsia="宋体" w:hAnsi="宋体" w:cs="MS Mincho" w:hint="eastAsia"/>
-          <w:color w:val="333333"/>
-          <w:kern w:val="0"/>
-          <w:sz w:val="24"/>
-          <w:szCs w:val="24"/>
-        </w:rPr>
-        <w:t>Bootstrap</w:t>
-      </w:r>
-      <w:r>
-        <w:rPr>
-          <w:rFonts w:ascii="宋体" w:eastAsia="宋体" w:hAnsi="宋体" w:cs="MS Mincho"/>
-          <w:color w:val="333333"/>
-          <w:kern w:val="0"/>
-          <w:sz w:val="24"/>
-          <w:szCs w:val="24"/>
-        </w:rPr>
-        <w:t>、</w:t>
-      </w:r>
-      <w:r>
-        <w:rPr>
-          <w:rFonts w:ascii="宋体" w:eastAsia="宋体" w:hAnsi="宋体" w:cs="MS Mincho" w:hint="eastAsia"/>
-          <w:color w:val="333333"/>
-          <w:kern w:val="0"/>
-          <w:sz w:val="24"/>
-          <w:szCs w:val="24"/>
-        </w:rPr>
-        <w:t>Vue</w:t>
-      </w:r>
-      <w:r>
-        <w:rPr>
-          <w:rFonts w:ascii="宋体" w:eastAsia="宋体" w:hAnsi="宋体" w:cs="MS Mincho"/>
-          <w:color w:val="333333"/>
-          <w:kern w:val="0"/>
-          <w:sz w:val="24"/>
-          <w:szCs w:val="24"/>
-        </w:rPr>
-        <w:t>等前端框架</w:t>
+        <w:t>Linux常用she</w:t>
+      </w:r>
+      <w:r>
+        <w:rPr>
+          <w:rFonts w:ascii="宋体" w:eastAsia="宋体" w:hAnsi="宋体" w:cs="MS Mincho"/>
+          <w:color w:val="333333"/>
+          <w:kern w:val="0"/>
+          <w:sz w:val="24"/>
+          <w:szCs w:val="24"/>
+        </w:rPr>
+        <w:t>ll命令，基本的数据</w:t>
+      </w:r>
+      <w:r>
+        <w:rPr>
+          <w:rFonts w:ascii="宋体" w:eastAsia="宋体" w:hAnsi="宋体" w:cs="MS Mincho" w:hint="eastAsia"/>
+          <w:color w:val="333333"/>
+          <w:kern w:val="0"/>
+          <w:sz w:val="24"/>
+          <w:szCs w:val="24"/>
+        </w:rPr>
+        <w:t>结</w:t>
+      </w:r>
+      <w:r>
+        <w:rPr>
+          <w:rFonts w:ascii="宋体" w:eastAsia="宋体" w:hAnsi="宋体" w:cs="MS Mincho"/>
+          <w:color w:val="333333"/>
+          <w:kern w:val="0"/>
+          <w:sz w:val="24"/>
+          <w:szCs w:val="24"/>
+        </w:rPr>
+        <w:t>构与算</w:t>
+      </w:r>
+      <w:r>
+        <w:rPr>
+          <w:rFonts w:ascii="宋体" w:eastAsia="宋体" w:hAnsi="宋体" w:cs="MS Mincho" w:hint="eastAsia"/>
+          <w:color w:val="333333"/>
+          <w:kern w:val="0"/>
+          <w:sz w:val="24"/>
+          <w:szCs w:val="24"/>
+        </w:rPr>
+        <w:t>法</w:t>
       </w:r>
     </w:p>
     <w:p>
@@ -1856,7 +1898,7 @@
       </w:pPr>
       <w:r>
         <w:rPr>
-          <w:rFonts w:ascii="宋体" w:eastAsia="宋体" w:hAnsi="宋体" w:cs="MS Mincho"/>
+          <w:rFonts w:ascii="宋体" w:eastAsia="宋体" w:hAnsi="宋体" w:cs="MS Mincho" w:hint="eastAsia"/>
           <w:color w:val="333333"/>
           <w:kern w:val="0"/>
           <w:sz w:val="24"/>
@@ -1872,47 +1914,37 @@
           <w:sz w:val="24"/>
           <w:szCs w:val="24"/>
         </w:rPr>
-        <w:t>Linux常用she</w:t>
-      </w:r>
-      <w:r>
-        <w:rPr>
-          <w:rFonts w:ascii="宋体" w:eastAsia="宋体" w:hAnsi="宋体" w:cs="MS Mincho"/>
-          <w:color w:val="333333"/>
-          <w:kern w:val="0"/>
-          <w:sz w:val="24"/>
-          <w:szCs w:val="24"/>
-        </w:rPr>
-        <w:t>ll命令，基本的数据</w:t>
-      </w:r>
-      <w:r>
-        <w:rPr>
-          <w:rFonts w:ascii="宋体" w:eastAsia="宋体" w:hAnsi="宋体" w:cs="MS Mincho" w:hint="eastAsia"/>
-          <w:color w:val="333333"/>
-          <w:kern w:val="0"/>
-          <w:sz w:val="24"/>
-          <w:szCs w:val="24"/>
-        </w:rPr>
-        <w:t>结</w:t>
-      </w:r>
-      <w:r>
-        <w:rPr>
-          <w:rFonts w:ascii="宋体" w:eastAsia="宋体" w:hAnsi="宋体" w:cs="MS Mincho"/>
-          <w:color w:val="333333"/>
-          <w:kern w:val="0"/>
-          <w:sz w:val="24"/>
-          <w:szCs w:val="24"/>
-        </w:rPr>
-        <w:t>构与算</w:t>
-      </w:r>
-      <w:r>
-        <w:rPr>
-          <w:rFonts w:ascii="宋体" w:eastAsia="宋体" w:hAnsi="宋体" w:cs="MS Mincho" w:hint="eastAsia"/>
-          <w:color w:val="333333"/>
-          <w:kern w:val="0"/>
-          <w:sz w:val="24"/>
-          <w:szCs w:val="24"/>
-        </w:rPr>
-        <w:t>法</w:t>
+        <w:t>Git</w:t>
+      </w:r>
+      <w:r>
+        <w:rPr>
+          <w:rFonts w:ascii="宋体" w:eastAsia="宋体" w:hAnsi="宋体" w:cs="MS Mincho" w:hint="eastAsia"/>
+          <w:color w:val="333333"/>
+          <w:kern w:val="0"/>
+          <w:sz w:val="24"/>
+          <w:szCs w:val="24"/>
+        </w:rPr>
+        <w:t>版本控制，</w:t>
+      </w:r>
+      <w:r>
+        <w:rPr>
+          <w:rFonts w:ascii="宋体" w:eastAsia="宋体" w:hAnsi="宋体" w:cs="MS Mincho" w:hint="eastAsia"/>
+          <w:color w:val="333333"/>
+          <w:kern w:val="0"/>
+          <w:sz w:val="24"/>
+          <w:szCs w:val="24"/>
+        </w:rPr>
+        <w:t>XPath语法，Python基础</w:t>
+      </w:r>
+      <w:r>
+        <w:rPr>
+          <w:rFonts w:ascii="宋体" w:eastAsia="宋体" w:hAnsi="宋体" w:cs="MS Mincho" w:hint="eastAsia"/>
+          <w:color w:val="333333"/>
+          <w:kern w:val="0"/>
+          <w:sz w:val="24"/>
+          <w:szCs w:val="24"/>
+        </w:rPr>
+        <w:t>，Docker容器</w:t>
       </w:r>
     </w:p>
     <w:p>
@@ -1935,144 +1967,6 @@
       </w:pPr>
       <w:r>
         <w:rPr>
-          <w:rFonts w:ascii="宋体" w:eastAsia="宋体" w:hAnsi="宋体" w:cs="MS Mincho" w:hint="eastAsia"/>
-          <w:color w:val="333333"/>
-          <w:kern w:val="0"/>
-          <w:sz w:val="24"/>
-          <w:szCs w:val="24"/>
-        </w:rPr>
-        <w:t>了解</w:t>
-      </w:r>
-      <w:r>
-        <w:rPr>
-          <w:rFonts w:ascii="宋体" w:eastAsia="宋体" w:hAnsi="宋体" w:cs="MS Mincho" w:hint="eastAsia"/>
-          <w:color w:val="333333"/>
-          <w:kern w:val="0"/>
-          <w:sz w:val="24"/>
-          <w:szCs w:val="24"/>
-        </w:rPr>
-        <w:t>Git</w:t>
-      </w:r>
-      <w:r>
-        <w:rPr>
-          <w:rFonts w:ascii="宋体" w:eastAsia="宋体" w:hAnsi="宋体" w:cs="MS Mincho" w:hint="eastAsia"/>
-          <w:color w:val="333333"/>
-          <w:kern w:val="0"/>
-          <w:sz w:val="24"/>
-          <w:szCs w:val="24"/>
-        </w:rPr>
-        <w:t>版本控制，</w:t>
-      </w:r>
-      <w:r>
-        <w:rPr>
-          <w:rFonts w:ascii="宋体" w:eastAsia="宋体" w:hAnsi="宋体" w:cs="MS Mincho" w:hint="eastAsia"/>
-          <w:color w:val="333333"/>
-          <w:kern w:val="0"/>
-          <w:sz w:val="24"/>
-          <w:szCs w:val="24"/>
-        </w:rPr>
-        <w:t>Maven</w:t>
-      </w:r>
-      <w:r>
-        <w:rPr>
-          <w:rFonts w:ascii="宋体" w:eastAsia="宋体" w:hAnsi="宋体" w:cs="MS Mincho"/>
-          <w:color w:val="333333"/>
-          <w:kern w:val="0"/>
-          <w:sz w:val="24"/>
-          <w:szCs w:val="24"/>
-        </w:rPr>
-        <w:t>项</w:t>
-      </w:r>
-      <w:r>
-        <w:rPr>
-          <w:rFonts w:ascii="宋体" w:eastAsia="宋体" w:hAnsi="宋体" w:cs="MS Mincho" w:hint="eastAsia"/>
-          <w:color w:val="333333"/>
-          <w:kern w:val="0"/>
-          <w:sz w:val="24"/>
-          <w:szCs w:val="24"/>
-        </w:rPr>
-        <w:t>目管理</w:t>
-      </w:r>
-      <w:r>
-        <w:rPr>
-          <w:rFonts w:ascii="宋体" w:eastAsia="宋体" w:hAnsi="宋体" w:cs="MS Mincho" w:hint="eastAsia"/>
-          <w:color w:val="333333"/>
-          <w:kern w:val="0"/>
-          <w:sz w:val="24"/>
-          <w:szCs w:val="24"/>
-        </w:rPr>
-        <w:t>，消息中间件</w:t>
-      </w:r>
-    </w:p>
-    <w:p>
-      <w:pPr>
-        <w:widowControl/>
-        <w:numPr>
-          <w:ilvl w:val="0"/>
-          <w:numId w:val="1"/>
-        </w:numPr>
-        <w:spacing w:after="100" w:afterAutospacing="1" w:line="360" w:lineRule="exact"/>
-        <w:ind w:left="714" w:hanging="357"/>
-        <w:jc w:val="left"/>
-        <w:rPr>
-          <w:rFonts w:ascii="宋体" w:eastAsia="宋体" w:hAnsi="宋体" w:cs="MS Mincho" w:hint="eastAsia"/>
-          <w:color w:val="333333"/>
-          <w:kern w:val="0"/>
-          <w:sz w:val="24"/>
-          <w:szCs w:val="24"/>
-        </w:rPr>
-      </w:pPr>
-      <w:r>
-        <w:rPr>
-          <w:rFonts w:ascii="宋体" w:eastAsia="宋体" w:hAnsi="宋体" w:cs="MS Mincho" w:hint="eastAsia"/>
-          <w:color w:val="333333"/>
-          <w:kern w:val="0"/>
-          <w:sz w:val="24"/>
-          <w:szCs w:val="24"/>
-        </w:rPr>
-        <w:t>了解</w:t>
-      </w:r>
-      <w:r>
-        <w:rPr>
-          <w:rFonts w:ascii="宋体" w:eastAsia="宋体" w:hAnsi="宋体" w:cs="MS Mincho" w:hint="eastAsia"/>
-          <w:color w:val="333333"/>
-          <w:kern w:val="0"/>
-          <w:sz w:val="24"/>
-          <w:szCs w:val="24"/>
-        </w:rPr>
-        <w:t>XPath语法，Python基础</w:t>
-      </w:r>
-      <w:r>
-        <w:rPr>
-          <w:rFonts w:ascii="宋体" w:eastAsia="宋体" w:hAnsi="宋体" w:cs="MS Mincho" w:hint="eastAsia"/>
-          <w:color w:val="333333"/>
-          <w:kern w:val="0"/>
-          <w:sz w:val="24"/>
-          <w:szCs w:val="24"/>
-        </w:rPr>
-        <w:t>，Docker容器，Zookeeper集群</w:t>
-      </w:r>
-    </w:p>
-    <w:p>
-      <w:pPr>
-        <w:widowControl/>
-        <w:numPr>
-          <w:ilvl w:val="0"/>
-          <w:numId w:val="1"/>
-        </w:numPr>
-        <w:spacing w:after="100" w:afterAutospacing="1" w:line="360" w:lineRule="exact"/>
-        <w:ind w:left="714" w:hanging="357"/>
-        <w:jc w:val="left"/>
-        <w:rPr>
-          <w:rFonts w:ascii="宋体" w:eastAsia="宋体" w:hAnsi="宋体" w:cs="MS Mincho"/>
-          <w:color w:val="333333"/>
-          <w:kern w:val="0"/>
-          <w:sz w:val="24"/>
-          <w:szCs w:val="24"/>
-        </w:rPr>
-      </w:pPr>
-      <w:r>
-        <w:rPr>
           <w:rFonts w:ascii="宋体" w:eastAsia="宋体" w:hAnsi="宋体" w:cs="MS Mincho"/>
           <w:color w:val="333333"/>
           <w:kern w:val="0"/>
@@ -2357,6 +2251,18 @@
         </w:rPr>
         <w:t>, Zookeeper, Canal, Otter</w:t>
       </w:r>
+      <w:r>
+        <w:rPr>
+          <w:rFonts w:ascii="宋体" w:eastAsia="宋体" w:hAnsi="宋体" w:cs="MS Mincho" w:hint="eastAsia"/>
+          <w:color w:val="333333"/>
+          <w:kern w:val="0"/>
+          <w:sz w:val="24"/>
+          <w:szCs w:val="24"/>
+        </w:rPr>
+        <w:t>, C#, RESTful</w:t>
+      </w:r>
+      <w:bookmarkStart w:id="0" w:name="_GoBack"/>
+      <w:bookmarkEnd w:id="0"/>
       <w:r>
         <w:rPr>
           <w:rFonts w:ascii="宋体" w:eastAsia="宋体" w:hAnsi="宋体" w:cs="MS Mincho"/>
@@ -4689,7 +4595,7 @@
 </file>
 
 <file path=customXml/itemProps1.xml><?xml version="1.0" encoding="utf-8"?>
-<ds:datastoreItem xmlns:ds="http://schemas.openxmlformats.org/officeDocument/2006/customXml" ds:itemID="{F5B9A4BA-3A70-1A43-B829-3595CE4A8A83}">
+<ds:datastoreItem xmlns:ds="http://schemas.openxmlformats.org/officeDocument/2006/customXml" ds:itemID="{D33994F7-F3EE-1A43-882A-D51C0DA68A75}">
   <ds:schemaRefs>
     <ds:schemaRef ds:uri="http://schemas.openxmlformats.org/officeDocument/2006/bibliography"/>
   </ds:schemaRefs>

</xml_diff>